<commit_message>
Fix - Formato registro de derivacion a jr #469
</commit_message>
<xml_diff>
--- a/src/assets/formatos/F2_117_Registro_De_Derivacion_A_La_Unidad_De_Mecanismos_Alternativos.docx
+++ b/src/assets/formatos/F2_117_Registro_De_Derivacion_A_La_Unidad_De_Mecanismos_Alternativos.docx
@@ -13,6 +13,8 @@
           <w:szCs w:val="20"/>
         </w:rPr>
       </w:pPr>
+      <w:bookmarkStart w:id="0" w:name="_GoBack"/>
+      <w:bookmarkEnd w:id="0"/>
     </w:p>
     <w:p>
       <w:pPr>
@@ -52,6 +54,7 @@
         </w:rPr>
         <w:t>{</w:t>
       </w:r>
+      <w:proofErr w:type="spellStart"/>
       <w:r>
         <w:rPr>
           <w:rFonts w:ascii="Arial" w:hAnsi="Arial" w:cs="Arial"/>
@@ -61,6 +64,7 @@
         </w:rPr>
         <w:t>xNIC</w:t>
       </w:r>
+      <w:proofErr w:type="spellEnd"/>
       <w:r>
         <w:rPr>
           <w:rFonts w:ascii="Arial" w:hAnsi="Arial" w:cs="Arial"/>
@@ -109,6 +113,7 @@
         </w:rPr>
         <w:t>{</w:t>
       </w:r>
+      <w:proofErr w:type="spellStart"/>
       <w:r>
         <w:rPr>
           <w:rFonts w:ascii="Arial" w:hAnsi="Arial" w:cs="Arial"/>
@@ -118,6 +123,7 @@
         </w:rPr>
         <w:t>xNUC</w:t>
       </w:r>
+      <w:proofErr w:type="spellEnd"/>
       <w:r>
         <w:rPr>
           <w:rFonts w:ascii="Arial" w:hAnsi="Arial" w:cs="Arial"/>
@@ -252,6 +258,7 @@
         </w:rPr>
         <w:t>{</w:t>
       </w:r>
+      <w:proofErr w:type="spellStart"/>
       <w:r>
         <w:rPr>
           <w:rStyle w:val="Ninguno"/>
@@ -264,6 +271,7 @@
         </w:rPr>
         <w:t>xFechaAtencion</w:t>
       </w:r>
+      <w:proofErr w:type="spellEnd"/>
       <w:r>
         <w:rPr>
           <w:rStyle w:val="Ninguno"/>
@@ -303,6 +311,7 @@
         </w:rPr>
         <w:t>{</w:t>
       </w:r>
+      <w:proofErr w:type="spellStart"/>
       <w:r>
         <w:rPr>
           <w:rStyle w:val="Ninguno"/>
@@ -315,6 +324,7 @@
         </w:rPr>
         <w:t>xHoraAtencion</w:t>
       </w:r>
+      <w:proofErr w:type="spellEnd"/>
       <w:r>
         <w:rPr>
           <w:rStyle w:val="Ninguno"/>
@@ -476,6 +486,7 @@
         </w:rPr>
         <w:t>{</w:t>
       </w:r>
+      <w:proofErr w:type="spellStart"/>
       <w:r>
         <w:rPr>
           <w:rStyle w:val="Ninguno"/>
@@ -485,6 +496,7 @@
         </w:rPr>
         <w:t>xVictima</w:t>
       </w:r>
+      <w:proofErr w:type="spellEnd"/>
       <w:r>
         <w:rPr>
           <w:rStyle w:val="Ninguno"/>
@@ -866,6 +878,7 @@
               </w:rPr>
               <w:t>{</w:t>
             </w:r>
+            <w:proofErr w:type="spellStart"/>
             <w:r>
               <w:rPr>
                 <w:rStyle w:val="Ninguno"/>
@@ -877,16 +890,7 @@
               </w:rPr>
               <w:t>xNombreEmisorFirma</w:t>
             </w:r>
-            <w:r>
-              <w:rPr>
-                <w:rFonts w:ascii="Arial" w:hAnsi="Arial" w:cs="Arial"/>
-                <w:b/>
-                <w:sz w:val="20"/>
-                <w:szCs w:val="20"/>
-                <w:lang w:val="es-ES_tradnl"/>
-              </w:rPr>
-              <w:t xml:space="preserve"> </w:t>
-            </w:r>
+            <w:proofErr w:type="spellEnd"/>
             <w:r>
               <w:rPr>
                 <w:rFonts w:ascii="Arial" w:hAnsi="Arial" w:cs="Arial"/>
@@ -919,6 +923,7 @@
               </w:rPr>
               <w:t>{</w:t>
             </w:r>
+            <w:proofErr w:type="spellStart"/>
             <w:r>
               <w:rPr>
                 <w:rFonts w:ascii="Arial" w:hAnsi="Arial" w:cs="Arial"/>
@@ -929,6 +934,7 @@
               </w:rPr>
               <w:t>xCargoEmisorFirma</w:t>
             </w:r>
+            <w:proofErr w:type="spellEnd"/>
             <w:r>
               <w:rPr>
                 <w:rFonts w:ascii="Arial" w:hAnsi="Arial" w:cs="Arial"/>
@@ -988,6 +994,7 @@
               </w:rPr>
               <w:t>{</w:t>
             </w:r>
+            <w:proofErr w:type="spellStart"/>
             <w:r>
               <w:rPr>
                 <w:rFonts w:ascii="Arial" w:hAnsi="Arial" w:cs="Arial"/>
@@ -997,6 +1004,7 @@
               </w:rPr>
               <w:t>xAdscripcionEmisorFirma</w:t>
             </w:r>
+            <w:proofErr w:type="spellEnd"/>
             <w:r>
               <w:rPr>
                 <w:rFonts w:ascii="Arial" w:hAnsi="Arial" w:cs="Arial"/>
@@ -1006,8 +1014,6 @@
               </w:rPr>
               <w:t>}</w:t>
             </w:r>
-            <w:bookmarkStart w:id="0" w:name="_GoBack"/>
-            <w:bookmarkEnd w:id="0"/>
           </w:p>
         </w:tc>
       </w:tr>
@@ -1602,7 +1608,7 @@
     </w:rPrDefault>
     <w:pPrDefault/>
   </w:docDefaults>
-  <w:latentStyles w:defLockedState="0" w:defUIPriority="99" w:defSemiHidden="0" w:defUnhideWhenUsed="0" w:defQFormat="0" w:count="382">
+  <w:latentStyles w:defLockedState="0" w:defUIPriority="99" w:defSemiHidden="0" w:defUnhideWhenUsed="0" w:defQFormat="0" w:count="380">
     <w:lsdException w:name="Normal" w:uiPriority="0" w:qFormat="1"/>
     <w:lsdException w:name="heading 1" w:uiPriority="9" w:qFormat="1"/>
     <w:lsdException w:name="heading 2" w:semiHidden="1" w:uiPriority="9" w:unhideWhenUsed="1" w:qFormat="1"/>
@@ -1983,8 +1989,6 @@
     <w:lsdException w:name="List Table 5 Dark Accent 6" w:uiPriority="50"/>
     <w:lsdException w:name="List Table 6 Colorful Accent 6" w:uiPriority="51"/>
     <w:lsdException w:name="List Table 7 Colorful Accent 6" w:uiPriority="52"/>
-    <w:lsdException w:name="Mention" w:semiHidden="1" w:unhideWhenUsed="1"/>
-    <w:lsdException w:name="Smart Hyperlink" w:semiHidden="1" w:unhideWhenUsed="1"/>
   </w:latentStyles>
   <w:style w:type="paragraph" w:default="1" w:styleId="Normal">
     <w:name w:val="Normal"/>
@@ -2392,7 +2396,7 @@
 </file>
 
 <file path=customXml/itemProps1.xml><?xml version="1.0" encoding="utf-8"?>
-<ds:datastoreItem xmlns:ds="http://schemas.openxmlformats.org/officeDocument/2006/customXml" ds:itemID="{01F58DEE-F37C-AE44-8E30-A08F3FA61334}">
+<ds:datastoreItem xmlns:ds="http://schemas.openxmlformats.org/officeDocument/2006/customXml" ds:itemID="{F794447A-F7FC-0B4A-A9FC-314D71A3452F}">
   <ds:schemaRefs>
     <ds:schemaRef ds:uri="http://schemas.openxmlformats.org/officeDocument/2006/bibliography"/>
   </ds:schemaRefs>

</xml_diff>